<commit_message>
1. Added export_site function which allows the user to export zip archive + installer.php file onto ftp server and deploy it
2. Removed unnecessary print() and cleaned up the code a bit

3. Wrote more documentation for the export_site function and fixed minor details in the rest of the doc. Both README.docx and README.md were updated

Unless our internship referent indicates bugs and changes are to be made, this should be the final commit for this project. Thank you and stay 127.0.0.1!

@++
WheelzMonster
</commit_message>
<xml_diff>
--- a/README.docx
+++ b/README.docx
@@ -7,84 +7,60 @@
         <w:spacing w:after="0"/>
         <w:jc w:val="center"/>
         <w:rPr>
+          <w:b/>
+          <w:bCs/>
+          <w:sz w:val="40"/>
+          <w:szCs w:val="40"/>
+          <w:u w:val="single"/>
+          <w:lang w:val="en-US"/>
+        </w:rPr>
+      </w:pPr>
+      <w:r>
+        <w:rPr>
+          <w:b/>
+          <w:bCs/>
+          <w:sz w:val="40"/>
+          <w:szCs w:val="40"/>
+          <w:u w:val="single"/>
+          <w:lang w:val="en-US"/>
+        </w:rPr>
+        <w:t xml:space="preserve">Documentation </w:t>
+      </w:r>
+      <w:proofErr w:type="spellStart"/>
+      <w:r>
+        <w:rPr>
+          <w:b/>
+          <w:bCs/>
+          <w:sz w:val="40"/>
+          <w:szCs w:val="40"/>
+          <w:u w:val="single"/>
+          <w:lang w:val="en-US"/>
+        </w:rPr>
+        <w:t>projet</w:t>
+      </w:r>
+      <w:proofErr w:type="spellEnd"/>
+      <w:r>
+        <w:rPr>
+          <w:b/>
+          <w:bCs/>
+          <w:sz w:val="40"/>
+          <w:szCs w:val="40"/>
+          <w:u w:val="single"/>
+          <w:lang w:val="en-US"/>
+        </w:rPr>
+        <w:t xml:space="preserve"> Drone 33</w:t>
+      </w:r>
+    </w:p>
+    <w:p>
+      <w:pPr>
+        <w:spacing w:after="0"/>
+        <w:jc w:val="center"/>
+        <w:rPr>
           <w:sz w:val="40"/>
           <w:szCs w:val="40"/>
           <w:lang w:val="en-US"/>
         </w:rPr>
       </w:pPr>
-      <w:r>
-        <w:rPr>
-          <w:sz w:val="40"/>
-          <w:szCs w:val="40"/>
-          <w:lang w:val="en-US"/>
-        </w:rPr>
-        <w:t>projet_drone33</w:t>
-      </w:r>
-    </w:p>
-    <w:p>
-      <w:pPr>
-        <w:spacing w:after="0"/>
-        <w:jc w:val="center"/>
-        <w:rPr>
-          <w:sz w:val="40"/>
-          <w:szCs w:val="40"/>
-          <w:lang w:val="en-US"/>
-        </w:rPr>
-      </w:pPr>
-    </w:p>
-    <w:p>
-      <w:pPr>
-        <w:spacing w:after="0"/>
-        <w:rPr>
-          <w:sz w:val="24"/>
-          <w:szCs w:val="24"/>
-          <w:lang w:val="en-US"/>
-        </w:rPr>
-      </w:pPr>
-      <w:r>
-        <w:rPr>
-          <w:sz w:val="24"/>
-          <w:szCs w:val="24"/>
-          <w:lang w:val="en-US"/>
-        </w:rPr>
-        <w:t xml:space="preserve">This is our internship </w:t>
-      </w:r>
-      <w:proofErr w:type="gramStart"/>
-      <w:r>
-        <w:rPr>
-          <w:sz w:val="24"/>
-          <w:szCs w:val="24"/>
-          <w:lang w:val="en-US"/>
-        </w:rPr>
-        <w:t>project :</w:t>
-      </w:r>
-      <w:proofErr w:type="gramEnd"/>
-      <w:r>
-        <w:rPr>
-          <w:sz w:val="24"/>
-          <w:szCs w:val="24"/>
-          <w:lang w:val="en-US"/>
-        </w:rPr>
-        <w:t xml:space="preserve"> drone 33. This shall be edited into further details </w:t>
-      </w:r>
-      <w:proofErr w:type="gramStart"/>
-      <w:r>
-        <w:rPr>
-          <w:sz w:val="24"/>
-          <w:szCs w:val="24"/>
-          <w:lang w:val="en-US"/>
-        </w:rPr>
-        <w:t>later on</w:t>
-      </w:r>
-      <w:proofErr w:type="gramEnd"/>
-      <w:r>
-        <w:rPr>
-          <w:sz w:val="24"/>
-          <w:szCs w:val="24"/>
-          <w:lang w:val="en-US"/>
-        </w:rPr>
-        <w:t xml:space="preserve"> in the project. This file will serv as a documentation for the project.</w:t>
-      </w:r>
     </w:p>
     <w:p>
       <w:pPr>
@@ -279,7 +255,7 @@
         <w:spacing w:after="0"/>
       </w:pPr>
       <w:r>
-        <w:t>Sur Windows, allez sur un terminal et entrez : &gt; python3</w:t>
+        <w:t>Sur Windows, allez sur un terminal et entrez : python3</w:t>
       </w:r>
     </w:p>
     <w:p>
@@ -288,6 +264,17 @@
       </w:pPr>
       <w:r>
         <w:t>Cela va lancer votre Microsoft store sur la page de Python à télécharger. Vous pouvez donc à partir de ce moment-là suivre le processus d'installation.</w:t>
+      </w:r>
+      <w:r>
+        <w:t xml:space="preserve"> Si rien ne s’affiche, rendez-vous directement sur le Microsoft Store et recherchez Python 3. (</w:t>
+      </w:r>
+      <w:proofErr w:type="gramStart"/>
+      <w:r>
+        <w:t>version</w:t>
+      </w:r>
+      <w:proofErr w:type="gramEnd"/>
+      <w:r>
+        <w:t xml:space="preserve"> la plus récente existante)</w:t>
       </w:r>
     </w:p>
     <w:p>
@@ -430,7 +417,6 @@
           <w:sz w:val="28"/>
           <w:szCs w:val="28"/>
         </w:rPr>
-        <w:lastRenderedPageBreak/>
         <w:t>Bibliothèque à installer :</w:t>
       </w:r>
     </w:p>
@@ -947,7 +933,21 @@
         <w:t>dézipper</w:t>
       </w:r>
       <w:r>
-        <w:t xml:space="preserve"> l'archive mit à la racine de l'application. Cela va donc vous ouvrir une nouvelle fenêtre et vous offrir un panel de possibilités de changements.</w:t>
+        <w:t xml:space="preserve"> l'archive mit à la racine de l'application. Cela va donc vous ouvrir une nouvelle fenêtre et vous offrir un panel de </w:t>
+      </w:r>
+      <w:proofErr w:type="spellStart"/>
+      <w:r>
+        <w:t>possibilité</w:t>
+      </w:r>
+      <w:r>
+        <w:t>e</w:t>
+      </w:r>
+      <w:r>
+        <w:t>s</w:t>
+      </w:r>
+      <w:proofErr w:type="spellEnd"/>
+      <w:r>
+        <w:t xml:space="preserve"> de changements.</w:t>
       </w:r>
     </w:p>
     <w:p>
@@ -982,7 +982,6 @@
           <w:sz w:val="24"/>
           <w:szCs w:val="24"/>
         </w:rPr>
-        <w:lastRenderedPageBreak/>
         <w:t xml:space="preserve">Dans un premier temps et avant toutes choses, vous devez faire les changements de textes au niveau du </w:t>
       </w:r>
       <w:proofErr w:type="spellStart"/>
@@ -1025,7 +1024,13 @@
       </w:r>
       <w:proofErr w:type="gramEnd"/>
       <w:r>
-        <w:t xml:space="preserve"> Il ne faut donc pas commencer par faire le changement des photos grâce aux boutons sur la gauche de la fenêtre. /!\</w:t>
+        <w:t xml:space="preserve"> Il ne faut donc pas commencer par </w:t>
+      </w:r>
+      <w:r>
+        <w:t xml:space="preserve">importer les </w:t>
+      </w:r>
+      <w:r>
+        <w:t xml:space="preserve"> photos grâce aux boutons sur la gauche de la fenêtre. /!\</w:t>
       </w:r>
     </w:p>
     <w:p>
@@ -1121,7 +1126,16 @@
         <w:spacing w:after="0"/>
       </w:pPr>
       <w:r>
-        <w:t>1- Aller sur l'image correspondante au changement</w:t>
+        <w:t xml:space="preserve">1- </w:t>
+      </w:r>
+      <w:r>
+        <w:t xml:space="preserve">Se </w:t>
+      </w:r>
+      <w:r>
+        <w:t>trouver sur</w:t>
+      </w:r>
+      <w:r>
+        <w:t xml:space="preserve"> l'image correspondante au changement</w:t>
       </w:r>
     </w:p>
     <w:p>
@@ -1253,7 +1267,10 @@
       </w:r>
       <w:proofErr w:type="spellEnd"/>
       <w:r>
-        <w:t xml:space="preserve"> pour éviter toutes erreurs d'indentation.</w:t>
+        <w:t xml:space="preserve"> pour éviter toutes erreur</w:t>
+      </w:r>
+      <w:r>
+        <w:t>s.</w:t>
       </w:r>
     </w:p>
     <w:p>
@@ -2658,7 +2675,10 @@
         <w:t>devenir</w:t>
       </w:r>
       <w:r>
-        <w:t xml:space="preserve"> blanc et le rester tant que les modifications n'ont pas fini de s'appliquer sur le dossier.</w:t>
+        <w:t xml:space="preserve"> blanc et le rester tant que les modifications n'ont pas fini de s'appliquer sur le doss</w:t>
+      </w:r>
+      <w:r>
+        <w:t>ier. Si la fenêtre affiche (ne répond pas), soyez patient, et laissez faire, ces changements peuvent prendre plusieurs minutes.</w:t>
       </w:r>
     </w:p>
     <w:p>
@@ -3549,13 +3569,25 @@
         <w:spacing w:after="0"/>
       </w:pPr>
       <w:r>
-        <w:t xml:space="preserve">Ouvrez un IDE ou un </w:t>
+        <w:t xml:space="preserve">Ouvrez </w:t>
+      </w:r>
+      <w:r>
+        <w:t xml:space="preserve">dans </w:t>
+      </w:r>
+      <w:r>
+        <w:t xml:space="preserve">un IDE ou un </w:t>
       </w:r>
       <w:r>
         <w:t>éditeur</w:t>
       </w:r>
       <w:r>
-        <w:t xml:space="preserve"> de texte le fichier main.py. Allez dans la fonction "file </w:t>
+        <w:t xml:space="preserve"> de </w:t>
+      </w:r>
+      <w:r>
+        <w:t>code</w:t>
+      </w:r>
+      <w:r>
+        <w:t xml:space="preserve"> le fichier main.py. Allez dans la fonction "file </w:t>
       </w:r>
       <w:proofErr w:type="spellStart"/>
       <w:r>
@@ -3568,6 +3600,43 @@
       <w:r>
         <w:t>" dans lequel sont répertoriées toutes les phrases déjà changées, et changez donc une phrase existante par le nouveau texte original.</w:t>
       </w:r>
+    </w:p>
+    <w:p>
+      <w:pPr>
+        <w:spacing w:after="0"/>
+        <w:rPr>
+          <w:b/>
+          <w:bCs/>
+          <w:sz w:val="24"/>
+          <w:szCs w:val="24"/>
+        </w:rPr>
+      </w:pPr>
+      <w:r>
+        <w:t xml:space="preserve">Ces phrases se trouvent à partir de la ligne </w:t>
+      </w:r>
+      <w:r>
+        <w:t xml:space="preserve">383. </w:t>
+      </w:r>
+      <w:r>
+        <w:rPr>
+          <w:b/>
+          <w:bCs/>
+          <w:sz w:val="24"/>
+          <w:szCs w:val="24"/>
+        </w:rPr>
+        <w:t xml:space="preserve">FAITES ATTENTION lorsque vous faites des changements sur le texte, les changements doivent être strictement égaux à ceux fait sur votre site, veillez à ne pas effacer les {0}, {1} </w:t>
+      </w:r>
+      <w:proofErr w:type="spellStart"/>
+      <w:r>
+        <w:rPr>
+          <w:b/>
+          <w:bCs/>
+          <w:sz w:val="24"/>
+          <w:szCs w:val="24"/>
+        </w:rPr>
+        <w:t>etc</w:t>
+      </w:r>
+      <w:proofErr w:type="spellEnd"/>
     </w:p>
     <w:p>
       <w:pPr>
@@ -3821,35 +3890,48 @@
         <w:spacing w:after="0"/>
       </w:pPr>
       <w:r>
-        <w:t>Vous avez 2 possibilités :</w:t>
-      </w:r>
-    </w:p>
-    <w:p>
-      <w:pPr>
-        <w:spacing w:after="0"/>
-      </w:pPr>
-    </w:p>
-    <w:p>
-      <w:pPr>
-        <w:spacing w:after="0"/>
-        <w:rPr>
-          <w:b/>
-          <w:bCs/>
-        </w:rPr>
-      </w:pPr>
-      <w:r>
-        <w:rPr>
-          <w:b/>
-          <w:bCs/>
-        </w:rPr>
-        <w:t xml:space="preserve">Vous </w:t>
-      </w:r>
-      <w:r>
-        <w:rPr>
-          <w:b/>
-          <w:bCs/>
-        </w:rPr>
-        <w:t>souhaitez mettre une archive sur un serveur FTP afin de la sauvegarder, pour ce faire :</w:t>
+        <w:t xml:space="preserve">Vous avez </w:t>
+      </w:r>
+      <w:r>
+        <w:t>3</w:t>
+      </w:r>
+      <w:r>
+        <w:t xml:space="preserve"> </w:t>
+      </w:r>
+      <w:proofErr w:type="spellStart"/>
+      <w:r>
+        <w:t>possibilité</w:t>
+      </w:r>
+      <w:r>
+        <w:t>e</w:t>
+      </w:r>
+      <w:r>
+        <w:t>s</w:t>
+      </w:r>
+      <w:proofErr w:type="spellEnd"/>
+      <w:r>
+        <w:t> :</w:t>
+      </w:r>
+    </w:p>
+    <w:p>
+      <w:pPr>
+        <w:spacing w:after="0"/>
+      </w:pPr>
+    </w:p>
+    <w:p>
+      <w:pPr>
+        <w:spacing w:after="0"/>
+        <w:rPr>
+          <w:b/>
+          <w:bCs/>
+        </w:rPr>
+      </w:pPr>
+      <w:r>
+        <w:rPr>
+          <w:b/>
+          <w:bCs/>
+        </w:rPr>
+        <w:t>Vous souhaitez mettre une archive sur un serveur FTP afin de la sauvegarder, pour ce faire :</w:t>
       </w:r>
     </w:p>
     <w:p>
@@ -3870,10 +3952,7 @@
         <w:t>Rentrez</w:t>
       </w:r>
       <w:r>
-        <w:t xml:space="preserve"> vos identifiants de serveur FTP</w:t>
-      </w:r>
-      <w:r>
-        <w:t xml:space="preserve"> dans les champs correspondant</w:t>
+        <w:t xml:space="preserve"> vos identifiants de serveur FTP dans les champs correspondant</w:t>
       </w:r>
     </w:p>
     <w:p>
@@ -3934,37 +4013,48 @@
         <w:spacing w:after="0"/>
       </w:pPr>
       <w:r>
-        <w:t>Pour finir, appuyez sur le bouton « exporter »</w:t>
-      </w:r>
-      <w:r>
-        <w:t xml:space="preserve"> </w:t>
-      </w:r>
-      <w:r>
-        <w:t>et patienter jusqu’à la fin d</w:t>
-      </w:r>
-      <w:r>
-        <w:t>u téléversement</w:t>
-      </w:r>
-      <w:r>
-        <w:t xml:space="preserve"> de l’archive</w:t>
-      </w:r>
-      <w:r>
-        <w:t>. Le bouton va se mettre en blanc et l’application va charger votre archive sur le site, l’opération sera plus ou moins longue selon votre connexion internet (environ 1 minute pour un débit ascendant à 50 Mbps)</w:t>
-      </w:r>
+        <w:t>Pour finir, appuyez sur le bouton « exporter </w:t>
+      </w:r>
+      <w:proofErr w:type="spellStart"/>
+      <w:r>
+        <w:t>sauv</w:t>
+      </w:r>
+      <w:proofErr w:type="spellEnd"/>
+      <w:proofErr w:type="gramStart"/>
       <w:r>
         <w:t>.</w:t>
       </w:r>
-    </w:p>
-    <w:p>
-      <w:pPr>
-        <w:spacing w:after="0"/>
-      </w:pPr>
-    </w:p>
-    <w:p>
-      <w:pPr>
-        <w:spacing w:after="0"/>
-      </w:pPr>
-      <w:r>
+      <w:r>
+        <w:t>»</w:t>
+      </w:r>
+      <w:proofErr w:type="gramEnd"/>
+      <w:r>
+        <w:t xml:space="preserve"> et patienter jusqu’à la fin du téléversement de l’archive</w:t>
+      </w:r>
+      <w:r>
+        <w:t xml:space="preserve">. Le bouton va se mettre en blanc et l’application va charger votre archive sur le </w:t>
+      </w:r>
+      <w:r>
+        <w:t>serveur</w:t>
+      </w:r>
+      <w:r>
+        <w:t>, l’opération sera plus ou moins longue selon votre connexion internet (environ 1 minute pour un débit ascendant à 50 Mbps)</w:t>
+      </w:r>
+      <w:r>
+        <w:t>.</w:t>
+      </w:r>
+    </w:p>
+    <w:p>
+      <w:pPr>
+        <w:spacing w:after="0"/>
+      </w:pPr>
+    </w:p>
+    <w:p>
+      <w:pPr>
+        <w:spacing w:after="0"/>
+      </w:pPr>
+      <w:r>
+        <w:lastRenderedPageBreak/>
         <w:t>NB : l’application peut possiblement se mettre dans un état « ne répond pas » le temps de ce chargement, il est simplement nécessaire d’attendre la fin du chargement.</w:t>
       </w:r>
     </w:p>
@@ -4031,10 +4121,33 @@
         <w:spacing w:after="0"/>
       </w:pPr>
       <w:r>
-        <w:t xml:space="preserve">Appuyez sur le bouton « importer » et patienter jusqu’à la fin du téléchargement de l’archive. </w:t>
-      </w:r>
-      <w:r>
-        <w:t>Le bouton va se mettre en blanc et l’application va charger votre archive sur le site, l’opération sera plus ou moins longue selon votre connexion internet (environ 1 minute pour un débit ascendant à 50 Mbps)</w:t>
+        <w:t>Appuyez sur le bouton « importer</w:t>
+      </w:r>
+      <w:r>
+        <w:t xml:space="preserve"> </w:t>
+      </w:r>
+      <w:proofErr w:type="spellStart"/>
+      <w:r>
+        <w:t>sauv</w:t>
+      </w:r>
+      <w:proofErr w:type="spellEnd"/>
+      <w:r>
+        <w:t>.</w:t>
+      </w:r>
+      <w:r>
+        <w:t xml:space="preserve"> » et patienter jusqu’à la fin du téléchargement de l’archive. Le bouton va se mettre en blanc et l’application va charger votre archive sur le </w:t>
+      </w:r>
+      <w:r>
+        <w:t>serveur</w:t>
+      </w:r>
+      <w:r>
+        <w:t xml:space="preserve">, l’opération sera plus ou moins longue selon votre connexion internet (environ 1 minute pour un débit </w:t>
+      </w:r>
+      <w:r>
+        <w:t>descendant</w:t>
+      </w:r>
+      <w:r>
+        <w:t xml:space="preserve"> à 50 Mbps)</w:t>
       </w:r>
     </w:p>
     <w:p>
@@ -4048,6 +4161,267 @@
       </w:pPr>
       <w:r>
         <w:t>NB : l’application peut possiblement se mettre dans un état « ne répond pas » le temps de ce chargement, il est simplement nécessaire d’attendre la fin du chargement.</w:t>
+      </w:r>
+    </w:p>
+    <w:p>
+      <w:pPr>
+        <w:spacing w:after="0"/>
+      </w:pPr>
+    </w:p>
+    <w:p>
+      <w:pPr>
+        <w:spacing w:after="0"/>
+        <w:rPr>
+          <w:b/>
+          <w:bCs/>
+        </w:rPr>
+      </w:pPr>
+      <w:r>
+        <w:rPr>
+          <w:b/>
+          <w:bCs/>
+        </w:rPr>
+        <w:t>Vous souhaitez exporter votre archive nouvellement créée sur le serveur FTP correspondant à votre nom de domaine WordPress pour déployer votre site :</w:t>
+      </w:r>
+    </w:p>
+    <w:p>
+      <w:pPr>
+        <w:spacing w:after="0"/>
+        <w:rPr>
+          <w:b/>
+          <w:bCs/>
+        </w:rPr>
+      </w:pPr>
+    </w:p>
+    <w:p>
+      <w:pPr>
+        <w:pStyle w:val="Paragraphedeliste"/>
+        <w:numPr>
+          <w:ilvl w:val="0"/>
+          <w:numId w:val="1"/>
+        </w:numPr>
+        <w:spacing w:after="0"/>
+      </w:pPr>
+      <w:r>
+        <w:t>Rentrez vos identifiants de serveur FTP dans les champs correspondant</w:t>
+      </w:r>
+    </w:p>
+    <w:p>
+      <w:pPr>
+        <w:pStyle w:val="Paragraphedeliste"/>
+        <w:numPr>
+          <w:ilvl w:val="0"/>
+          <w:numId w:val="1"/>
+        </w:numPr>
+        <w:spacing w:after="0"/>
+        <w:rPr>
+          <w:b/>
+          <w:bCs/>
+        </w:rPr>
+      </w:pPr>
+      <w:r>
+        <w:t>Laissez vide le champ « nom de l’archive »</w:t>
+      </w:r>
+    </w:p>
+    <w:p>
+      <w:pPr>
+        <w:pStyle w:val="Paragraphedeliste"/>
+        <w:numPr>
+          <w:ilvl w:val="0"/>
+          <w:numId w:val="1"/>
+        </w:numPr>
+        <w:spacing w:after="0"/>
+      </w:pPr>
+      <w:r>
+        <w:t xml:space="preserve">Appuyez sur le bouton « importer </w:t>
+      </w:r>
+      <w:proofErr w:type="spellStart"/>
+      <w:r>
+        <w:t>sauv</w:t>
+      </w:r>
+      <w:proofErr w:type="spellEnd"/>
+      <w:r>
+        <w:t xml:space="preserve">. » et patienter jusqu’à la fin du téléchargement de l’archive. Le bouton va se mettre en blanc et l’application va charger votre archive sur le </w:t>
+      </w:r>
+      <w:r>
+        <w:t>serveur</w:t>
+      </w:r>
+      <w:r>
+        <w:t>, l’opération sera plus ou moins longue selon votre connexion internet (environ 1 minute pour un débit ascendant à 50 Mbps)</w:t>
+      </w:r>
+      <w:r>
+        <w:t xml:space="preserve"> Il vous suffira ensuite de vous rendre sur </w:t>
+      </w:r>
+      <w:r>
+        <w:rPr>
+          <w:b/>
+          <w:bCs/>
+        </w:rPr>
+        <w:t>www.nomdevotresite.fr/installer.php</w:t>
+      </w:r>
+    </w:p>
+    <w:p>
+      <w:pPr>
+        <w:spacing w:after="0"/>
+      </w:pPr>
+    </w:p>
+    <w:p>
+      <w:pPr>
+        <w:spacing w:after="0"/>
+      </w:pPr>
+    </w:p>
+    <w:p>
+      <w:pPr>
+        <w:spacing w:after="0"/>
+        <w:rPr>
+          <w:b/>
+          <w:bCs/>
+        </w:rPr>
+      </w:pPr>
+      <w:r>
+        <w:rPr>
+          <w:b/>
+          <w:bCs/>
+        </w:rPr>
+        <w:t>Veuillez également noter qu’il est possible de redéploy</w:t>
+      </w:r>
+      <w:r>
+        <w:rPr>
+          <w:b/>
+          <w:bCs/>
+        </w:rPr>
+        <w:t>er</w:t>
+      </w:r>
+      <w:r>
+        <w:rPr>
+          <w:b/>
+          <w:bCs/>
+        </w:rPr>
+        <w:t xml:space="preserve"> sur votre site, une archive sauvegardée (en supposant qu’elle ait été stockée au préalable)</w:t>
+      </w:r>
+    </w:p>
+    <w:p>
+      <w:pPr>
+        <w:spacing w:after="0"/>
+        <w:rPr>
+          <w:b/>
+          <w:bCs/>
+        </w:rPr>
+      </w:pPr>
+    </w:p>
+    <w:p>
+      <w:pPr>
+        <w:spacing w:after="0"/>
+        <w:rPr>
+          <w:b/>
+          <w:bCs/>
+        </w:rPr>
+      </w:pPr>
+      <w:r>
+        <w:rPr>
+          <w:b/>
+          <w:bCs/>
+        </w:rPr>
+        <w:t>Pour cela il vous suffit de récupérer votre sauvegarde comme expliqué à la 2</w:t>
+      </w:r>
+      <w:r>
+        <w:rPr>
+          <w:b/>
+          <w:bCs/>
+          <w:vertAlign w:val="superscript"/>
+        </w:rPr>
+        <w:t>ème</w:t>
+      </w:r>
+      <w:r>
+        <w:rPr>
+          <w:b/>
+          <w:bCs/>
+        </w:rPr>
+        <w:t xml:space="preserve"> possibilité, de vous rendre dans l’explorateur de fichier à l’endroit </w:t>
+      </w:r>
+      <w:proofErr w:type="gramStart"/>
+      <w:r>
+        <w:rPr>
+          <w:b/>
+          <w:bCs/>
+        </w:rPr>
+        <w:t>ou</w:t>
+      </w:r>
+      <w:proofErr w:type="gramEnd"/>
+      <w:r>
+        <w:rPr>
+          <w:b/>
+          <w:bCs/>
+        </w:rPr>
+        <w:t xml:space="preserve"> vous gardez le programme de notre appli, de dézipper votre archive sauvegardée qui contiendra elle-même une archive et un fichier </w:t>
+      </w:r>
+      <w:proofErr w:type="spellStart"/>
+      <w:r>
+        <w:rPr>
+          <w:b/>
+          <w:bCs/>
+        </w:rPr>
+        <w:t>installer.php</w:t>
+      </w:r>
+      <w:proofErr w:type="spellEnd"/>
+      <w:r>
+        <w:rPr>
+          <w:b/>
+          <w:bCs/>
+        </w:rPr>
+        <w:t>. Une fois cela fait, veillez à bien suppri</w:t>
+      </w:r>
+      <w:r>
+        <w:rPr>
+          <w:b/>
+          <w:bCs/>
+        </w:rPr>
+        <w:t>mer l’archive zippée de sauvegarde. Il est TRES important qu’il ne reste que l’archive se nommant « </w:t>
+      </w:r>
+      <w:r>
+        <w:rPr>
+          <w:b/>
+          <w:bCs/>
+        </w:rPr>
+        <w:t>20201122_drone33_bc68291ed983ab026628_20210108154840_archive</w:t>
+      </w:r>
+      <w:r>
+        <w:rPr>
+          <w:b/>
+          <w:bCs/>
+        </w:rPr>
+        <w:t>.zip » (ou quelque chose de similaire) et l’</w:t>
+      </w:r>
+      <w:proofErr w:type="spellStart"/>
+      <w:r>
+        <w:rPr>
+          <w:b/>
+          <w:bCs/>
+        </w:rPr>
+        <w:t>installer.php</w:t>
+      </w:r>
+      <w:proofErr w:type="spellEnd"/>
+      <w:r>
+        <w:rPr>
+          <w:b/>
+          <w:bCs/>
+        </w:rPr>
+        <w:t>, vous pourrez ensuite relancer notre appli et suivre la 3</w:t>
+      </w:r>
+      <w:r>
+        <w:rPr>
+          <w:b/>
+          <w:bCs/>
+          <w:vertAlign w:val="superscript"/>
+        </w:rPr>
+        <w:t>ème</w:t>
+      </w:r>
+      <w:r>
+        <w:rPr>
+          <w:b/>
+          <w:bCs/>
+        </w:rPr>
+        <w:t xml:space="preserve"> possibilité listée ci-dessus</w:t>
       </w:r>
     </w:p>
     <w:p>

</xml_diff>